<commit_message>
feat(main) added files lab3
</commit_message>
<xml_diff>
--- a/labs/lab03/report/report.docx
+++ b/labs/lab03/report/report.docx
@@ -516,7 +516,7 @@
       </w:r>
     </w:p>
     <w:bookmarkEnd w:id="39"/>
-    <w:bookmarkStart w:id="40" w:name="выводы"/>
+    <w:bookmarkStart w:id="52" w:name="выполнение-задания-к-лабораторной-работе"/>
     <w:p>
       <w:pPr>
         <w:pStyle w:val="Heading1"/>
@@ -531,6 +531,303 @@
         <w:tab/>
       </w:r>
       <w:r>
+        <w:t xml:space="preserve">Выполнение задания к лабораторной работе</w:t>
+      </w:r>
+    </w:p>
+    <w:p>
+      <w:pPr>
+        <w:pStyle w:val="FirstParagraph"/>
+      </w:pPr>
+      <w:r>
+        <w:rPr>
+          <w:bCs/>
+          <w:b/>
+        </w:rPr>
+        <w:t xml:space="preserve">Задание№1</w:t>
+      </w:r>
+      <w:r>
+        <w:t xml:space="preserve"> </w:t>
+      </w:r>
+      <w:r>
+        <w:t xml:space="preserve">Скомпилировать отчёт по лабораторной работе №2 в Markdown. Создать файлы в docx и pdf.</w:t>
+      </w:r>
+    </w:p>
+    <w:p>
+      <w:pPr>
+        <w:pStyle w:val="BodyText"/>
+      </w:pPr>
+      <w:r>
+        <w:t xml:space="preserve">Откроем шаблон лабораторной работы №2 с помощью gedit report.md и отредактируем его в соответствии с готовым отчётом (рис.7).</w:t>
+      </w:r>
+    </w:p>
+    <w:p>
+      <w:pPr>
+        <w:pStyle w:val="CaptionedFigure"/>
+      </w:pPr>
+      <w:r>
+        <w:drawing>
+          <wp:inline>
+            <wp:extent cx="3733800" cy="2652632"/>
+            <wp:effectExtent b="0" l="0" r="0" t="0"/>
+            <wp:docPr descr="Отредактировали отчёт по ЛР№2 в Markdown" title="fig:" id="41" name="Picture"/>
+            <a:graphic>
+              <a:graphicData uri="http://schemas.openxmlformats.org/drawingml/2006/picture">
+                <pic:pic>
+                  <pic:nvPicPr>
+                    <pic:cNvPr descr="image/7.png" id="42" name="Picture"/>
+                    <pic:cNvPicPr>
+                      <a:picLocks noChangeArrowheads="1" noChangeAspect="1"/>
+                    </pic:cNvPicPr>
+                  </pic:nvPicPr>
+                  <pic:blipFill>
+                    <a:blip r:embed="rId40"/>
+                    <a:stretch>
+                      <a:fillRect/>
+                    </a:stretch>
+                  </pic:blipFill>
+                  <pic:spPr bwMode="auto">
+                    <a:xfrm>
+                      <a:off x="0" y="0"/>
+                      <a:ext cx="3733800" cy="2652632"/>
+                    </a:xfrm>
+                    <a:prstGeom prst="rect">
+                      <a:avLst/>
+                    </a:prstGeom>
+                    <a:noFill/>
+                    <a:ln w="9525">
+                      <a:noFill/>
+                      <a:headEnd/>
+                      <a:tailEnd/>
+                    </a:ln>
+                  </pic:spPr>
+                </pic:pic>
+              </a:graphicData>
+            </a:graphic>
+          </wp:inline>
+        </w:drawing>
+      </w:r>
+    </w:p>
+    <w:p>
+      <w:pPr>
+        <w:pStyle w:val="ImageCaption"/>
+      </w:pPr>
+      <w:r>
+        <w:t xml:space="preserve">Отредактировали отчёт по ЛР№2 в Markdown</w:t>
+      </w:r>
+    </w:p>
+    <w:p>
+      <w:pPr>
+        <w:pStyle w:val="BodyText"/>
+      </w:pPr>
+      <w:r>
+        <w:t xml:space="preserve">Далее с помощью make создаём файлы ЛР№2 в форматах docx и pdf (рис.8).</w:t>
+      </w:r>
+    </w:p>
+    <w:p>
+      <w:pPr>
+        <w:pStyle w:val="CaptionedFigure"/>
+      </w:pPr>
+      <w:r>
+        <w:drawing>
+          <wp:inline>
+            <wp:extent cx="3733800" cy="628585"/>
+            <wp:effectExtent b="0" l="0" r="0" t="0"/>
+            <wp:docPr descr="Создание файлов report.pdg и report.doxc" title="fig:" id="44" name="Picture"/>
+            <a:graphic>
+              <a:graphicData uri="http://schemas.openxmlformats.org/drawingml/2006/picture">
+                <pic:pic>
+                  <pic:nvPicPr>
+                    <pic:cNvPr descr="image/8.png" id="45" name="Picture"/>
+                    <pic:cNvPicPr>
+                      <a:picLocks noChangeArrowheads="1" noChangeAspect="1"/>
+                    </pic:cNvPicPr>
+                  </pic:nvPicPr>
+                  <pic:blipFill>
+                    <a:blip r:embed="rId43"/>
+                    <a:stretch>
+                      <a:fillRect/>
+                    </a:stretch>
+                  </pic:blipFill>
+                  <pic:spPr bwMode="auto">
+                    <a:xfrm>
+                      <a:off x="0" y="0"/>
+                      <a:ext cx="3733800" cy="628585"/>
+                    </a:xfrm>
+                    <a:prstGeom prst="rect">
+                      <a:avLst/>
+                    </a:prstGeom>
+                    <a:noFill/>
+                    <a:ln w="9525">
+                      <a:noFill/>
+                      <a:headEnd/>
+                      <a:tailEnd/>
+                    </a:ln>
+                  </pic:spPr>
+                </pic:pic>
+              </a:graphicData>
+            </a:graphic>
+          </wp:inline>
+        </w:drawing>
+      </w:r>
+    </w:p>
+    <w:p>
+      <w:pPr>
+        <w:pStyle w:val="ImageCaption"/>
+      </w:pPr>
+      <w:r>
+        <w:t xml:space="preserve">Создание файлов report.pdg и report.doxc</w:t>
+      </w:r>
+    </w:p>
+    <w:p>
+      <w:pPr>
+        <w:pStyle w:val="BodyText"/>
+      </w:pPr>
+      <w:r>
+        <w:t xml:space="preserve">Проверили, что файлы созданы.</w:t>
+      </w:r>
+    </w:p>
+    <w:p>
+      <w:pPr>
+        <w:pStyle w:val="BodyText"/>
+      </w:pPr>
+      <w:r>
+        <w:t xml:space="preserve">Далее отправляем файлы на github (рис.9)</w:t>
+      </w:r>
+    </w:p>
+    <w:p>
+      <w:pPr>
+        <w:pStyle w:val="CaptionedFigure"/>
+      </w:pPr>
+      <w:r>
+        <w:drawing>
+          <wp:inline>
+            <wp:extent cx="3733800" cy="1705562"/>
+            <wp:effectExtent b="0" l="0" r="0" t="0"/>
+            <wp:docPr descr="Отправка файлов в центральный репозиторий" title="fig:" id="47" name="Picture"/>
+            <a:graphic>
+              <a:graphicData uri="http://schemas.openxmlformats.org/drawingml/2006/picture">
+                <pic:pic>
+                  <pic:nvPicPr>
+                    <pic:cNvPr descr="image/9.png" id="48" name="Picture"/>
+                    <pic:cNvPicPr>
+                      <a:picLocks noChangeArrowheads="1" noChangeAspect="1"/>
+                    </pic:cNvPicPr>
+                  </pic:nvPicPr>
+                  <pic:blipFill>
+                    <a:blip r:embed="rId46"/>
+                    <a:stretch>
+                      <a:fillRect/>
+                    </a:stretch>
+                  </pic:blipFill>
+                  <pic:spPr bwMode="auto">
+                    <a:xfrm>
+                      <a:off x="0" y="0"/>
+                      <a:ext cx="3733800" cy="1705562"/>
+                    </a:xfrm>
+                    <a:prstGeom prst="rect">
+                      <a:avLst/>
+                    </a:prstGeom>
+                    <a:noFill/>
+                    <a:ln w="9525">
+                      <a:noFill/>
+                      <a:headEnd/>
+                      <a:tailEnd/>
+                    </a:ln>
+                  </pic:spPr>
+                </pic:pic>
+              </a:graphicData>
+            </a:graphic>
+          </wp:inline>
+        </w:drawing>
+      </w:r>
+    </w:p>
+    <w:p>
+      <w:pPr>
+        <w:pStyle w:val="ImageCaption"/>
+      </w:pPr>
+      <w:r>
+        <w:t xml:space="preserve">Отправка файлов в центральный репозиторий</w:t>
+      </w:r>
+    </w:p>
+    <w:p>
+      <w:pPr>
+        <w:pStyle w:val="BodyText"/>
+      </w:pPr>
+      <w:r>
+        <w:t xml:space="preserve">Проверим, что все три файла есть на GitHub (рис.10).</w:t>
+      </w:r>
+    </w:p>
+    <w:p>
+      <w:pPr>
+        <w:pStyle w:val="CaptionedFigure"/>
+      </w:pPr>
+      <w:r>
+        <w:drawing>
+          <wp:inline>
+            <wp:extent cx="3733800" cy="2129093"/>
+            <wp:effectExtent b="0" l="0" r="0" t="0"/>
+            <wp:docPr descr="GitHub" title="fig:" id="50" name="Picture"/>
+            <a:graphic>
+              <a:graphicData uri="http://schemas.openxmlformats.org/drawingml/2006/picture">
+                <pic:pic>
+                  <pic:nvPicPr>
+                    <pic:cNvPr descr="image/10.png" id="51" name="Picture"/>
+                    <pic:cNvPicPr>
+                      <a:picLocks noChangeArrowheads="1" noChangeAspect="1"/>
+                    </pic:cNvPicPr>
+                  </pic:nvPicPr>
+                  <pic:blipFill>
+                    <a:blip r:embed="rId49"/>
+                    <a:stretch>
+                      <a:fillRect/>
+                    </a:stretch>
+                  </pic:blipFill>
+                  <pic:spPr bwMode="auto">
+                    <a:xfrm>
+                      <a:off x="0" y="0"/>
+                      <a:ext cx="3733800" cy="2129093"/>
+                    </a:xfrm>
+                    <a:prstGeom prst="rect">
+                      <a:avLst/>
+                    </a:prstGeom>
+                    <a:noFill/>
+                    <a:ln w="9525">
+                      <a:noFill/>
+                      <a:headEnd/>
+                      <a:tailEnd/>
+                    </a:ln>
+                  </pic:spPr>
+                </pic:pic>
+              </a:graphicData>
+            </a:graphic>
+          </wp:inline>
+        </w:drawing>
+      </w:r>
+    </w:p>
+    <w:p>
+      <w:pPr>
+        <w:pStyle w:val="ImageCaption"/>
+      </w:pPr>
+      <w:r>
+        <w:t xml:space="preserve">GitHub</w:t>
+      </w:r>
+    </w:p>
+    <w:bookmarkEnd w:id="52"/>
+    <w:bookmarkStart w:id="53" w:name="выводы"/>
+    <w:p>
+      <w:pPr>
+        <w:pStyle w:val="Heading1"/>
+      </w:pPr>
+      <w:r>
+        <w:rPr>
+          <w:rStyle w:val="SectionNumber"/>
+        </w:rPr>
+        <w:t xml:space="preserve">4</w:t>
+      </w:r>
+      <w:r>
+        <w:tab/>
+      </w:r>
+      <w:r>
         <w:t xml:space="preserve">Выводы</w:t>
       </w:r>
     </w:p>
@@ -542,8 +839,8 @@
         <w:t xml:space="preserve">Мы освоили процедуры оформления отчетов с помощью языка разметки Markdown и научились с ним работать.</w:t>
       </w:r>
     </w:p>
-    <w:bookmarkEnd w:id="40"/>
-    <w:bookmarkStart w:id="41" w:name="список-литературы"/>
+    <w:bookmarkEnd w:id="53"/>
+    <w:bookmarkStart w:id="54" w:name="список-литературы"/>
     <w:p>
       <w:pPr>
         <w:pStyle w:val="Heading1"/>
@@ -690,7 +987,7 @@
         <w:t xml:space="preserve">Куляс О. Л., Никитин К. А. Курс программирования на ASSEMBLER. — М. : Солон-Пресс,</w:t>
       </w:r>
     </w:p>
-    <w:bookmarkEnd w:id="41"/>
+    <w:bookmarkEnd w:id="54"/>
     <w:sectPr/>
   </w:body>
 </w:document>

</xml_diff>